<commit_message>
Cambio de nombre de paginas
index por web.aspx
e index.aspx
</commit_message>
<xml_diff>
--- a/Proyecto/GeoP_Producto_ProductBacklog_v2.0.docx
+++ b/Proyecto/GeoP_Producto_ProductBacklog_v2.0.docx
@@ -8,6 +8,7 @@
           <w:rFonts w:asciiTheme="majorHAnsi" w:eastAsiaTheme="majorEastAsia" w:hAnsiTheme="majorHAnsi" w:cstheme="majorBidi"/>
           <w:sz w:val="76"/>
           <w:szCs w:val="76"/>
+          <w:lang w:eastAsia="en-US"/>
         </w:rPr>
         <w:id w:val="-1753576510"/>
         <w:docPartObj>
@@ -20,7 +21,6 @@
           <w:rFonts w:asciiTheme="minorHAnsi" w:eastAsiaTheme="minorHAnsi" w:hAnsiTheme="minorHAnsi" w:cstheme="minorBidi"/>
           <w:sz w:val="22"/>
           <w:szCs w:val="22"/>
-          <w:lang w:eastAsia="en-US"/>
         </w:rPr>
       </w:sdtEndPr>
       <w:sdtContent>
@@ -76,6 +76,7 @@
                     <w:dataBinding w:prefixMappings="xmlns:ns0='http://schemas.openxmlformats.org/package/2006/metadata/core-properties' xmlns:ns1='http://purl.org/dc/elements/1.1/'" w:xpath="/ns0:coreProperties[1]/ns1:title[1]" w:storeItemID="{6C3C8BC8-F283-45AE-878A-BAB7291924A1}"/>
                     <w:text/>
                   </w:sdtPr>
+                  <w:sdtEndPr/>
                   <w:sdtContent>
                     <w:r>
                       <w:rPr>
@@ -142,6 +143,7 @@
                     <w:calendar w:val="gregorian"/>
                   </w:date>
                 </w:sdtPr>
+                <w:sdtEndPr/>
                 <w:sdtContent>
                   <w:p>
                     <w:pPr>
@@ -178,6 +180,7 @@
                 <w:dataBinding w:prefixMappings="xmlns:ns0='http://schemas.microsoft.com/office/2006/coverPageProps'" w:xpath="/ns0:CoverPageProperties[1]/ns0:Abstract[1]" w:storeItemID="{55AF091B-3C7A-41E3-B477-F2FDAA23CFDA}"/>
                 <w:text/>
               </w:sdtPr>
+              <w:sdtEndPr/>
               <w:sdtContent>
                 <w:tc>
                   <w:tcPr>
@@ -446,6 +449,7 @@
                 <w:dataBinding w:prefixMappings="xmlns:ns0='http://schemas.openxmlformats.org/package/2006/metadata/core-properties' xmlns:ns1='http://purl.org/dc/elements/1.1/'" w:xpath="/ns0:coreProperties[1]/ns1:title[1]" w:storeItemID="{6C3C8BC8-F283-45AE-878A-BAB7291924A1}"/>
                 <w:text/>
               </w:sdtPr>
+              <w:sdtEndPr/>
               <w:sdtContent>
                 <w:r>
                   <w:t>Geo Parking</w:t>
@@ -480,13 +484,7 @@
               <w:cnfStyle w:val="000000100000" w:firstRow="0" w:lastRow="0" w:firstColumn="0" w:lastColumn="0" w:oddVBand="0" w:evenVBand="0" w:oddHBand="1" w:evenHBand="0" w:firstRowFirstColumn="0" w:firstRowLastColumn="0" w:lastRowFirstColumn="0" w:lastRowLastColumn="0"/>
             </w:pPr>
             <w:r>
-              <w:t>GeoP_Proyecto_</w:t>
-            </w:r>
-            <w:r>
-              <w:t>ProductBacklog</w:t>
-            </w:r>
-            <w:r>
-              <w:t>.docx</w:t>
+              <w:t>GeoP_Proyecto_ProductBacklog.docx</w:t>
             </w:r>
           </w:p>
         </w:tc>
@@ -521,8 +519,13 @@
               <w:cnfStyle w:val="000000000000" w:firstRow="0" w:lastRow="0" w:firstColumn="0" w:lastColumn="0" w:oddVBand="0" w:evenVBand="0" w:oddHBand="0" w:evenHBand="0" w:firstRowFirstColumn="0" w:firstRowLastColumn="0" w:lastRowFirstColumn="0" w:lastRowLastColumn="0"/>
             </w:pPr>
             <w:r>
-              <w:t>Lucas Toneatto</w:t>
-            </w:r>
+              <w:t xml:space="preserve">Lucas </w:t>
+            </w:r>
+            <w:proofErr w:type="spellStart"/>
+            <w:r>
+              <w:t>Toneatto</w:t>
+            </w:r>
+            <w:proofErr w:type="spellEnd"/>
           </w:p>
         </w:tc>
       </w:tr>
@@ -782,7 +785,15 @@
               <w:cnfStyle w:val="000000100000" w:firstRow="0" w:lastRow="0" w:firstColumn="0" w:lastColumn="0" w:oddVBand="0" w:evenVBand="0" w:oddHBand="1" w:evenHBand="0" w:firstRowFirstColumn="0" w:firstRowLastColumn="0" w:lastRowFirstColumn="0" w:lastRowLastColumn="0"/>
             </w:pPr>
             <w:r>
-              <w:t>Lucas Toneatto [autor]</w:t>
+              <w:t xml:space="preserve">Lucas </w:t>
+            </w:r>
+            <w:proofErr w:type="spellStart"/>
+            <w:r>
+              <w:t>Toneatto</w:t>
+            </w:r>
+            <w:proofErr w:type="spellEnd"/>
+            <w:r>
+              <w:t xml:space="preserve"> [autor]</w:t>
             </w:r>
           </w:p>
           <w:p>
@@ -935,10 +946,7 @@
               <w:cnfStyle w:val="000000100000" w:firstRow="0" w:lastRow="0" w:firstColumn="0" w:lastColumn="0" w:oddVBand="0" w:evenVBand="0" w:oddHBand="1" w:evenHBand="0" w:firstRowFirstColumn="0" w:firstRowLastColumn="0" w:lastRowFirstColumn="0" w:lastRowLastColumn="0"/>
             </w:pPr>
             <w:r>
-              <w:t>Marcos Barrera</w:t>
-            </w:r>
-            <w:r>
-              <w:t xml:space="preserve"> </w:t>
+              <w:t xml:space="preserve">Marcos Barrera </w:t>
             </w:r>
           </w:p>
         </w:tc>
@@ -956,8 +964,6 @@
             <w:r>
               <w:t>Cambios importantes en todo el documento, organización y estilos.</w:t>
             </w:r>
-            <w:bookmarkStart w:id="13" w:name="_GoBack"/>
-            <w:bookmarkEnd w:id="13"/>
           </w:p>
         </w:tc>
       </w:tr>
@@ -1055,7 +1061,13 @@
     <w:sdt>
       <w:sdtPr>
         <w:rPr>
-          <w:lang w:val="es-ES"/>
+          <w:rFonts w:asciiTheme="minorHAnsi" w:eastAsiaTheme="minorHAnsi" w:hAnsiTheme="minorHAnsi" w:cstheme="minorBidi"/>
+          <w:b w:val="0"/>
+          <w:bCs w:val="0"/>
+          <w:color w:val="auto"/>
+          <w:sz w:val="22"/>
+          <w:szCs w:val="22"/>
+          <w:lang w:val="es-ES" w:eastAsia="en-US"/>
         </w:rPr>
         <w:id w:val="69165951"/>
         <w:docPartObj>
@@ -1063,15 +1075,7 @@
           <w:docPartUnique/>
         </w:docPartObj>
       </w:sdtPr>
-      <w:sdtEndPr>
-        <w:rPr>
-          <w:rFonts w:asciiTheme="minorHAnsi" w:eastAsiaTheme="minorHAnsi" w:hAnsiTheme="minorHAnsi" w:cstheme="minorBidi"/>
-          <w:color w:val="auto"/>
-          <w:sz w:val="22"/>
-          <w:szCs w:val="22"/>
-          <w:lang w:eastAsia="en-US"/>
-        </w:rPr>
-      </w:sdtEndPr>
+      <w:sdtEndPr/>
       <w:sdtContent>
         <w:p>
           <w:pPr>
@@ -1562,14 +1566,14 @@
           <w:lang w:val="es-ES" w:eastAsia="es-AR"/>
         </w:rPr>
       </w:pPr>
-      <w:bookmarkStart w:id="14" w:name="_Toc411008041"/>
+      <w:bookmarkStart w:id="13" w:name="_Toc411008041"/>
       <w:r>
         <w:rPr>
           <w:lang w:val="es-ES" w:eastAsia="es-AR"/>
         </w:rPr>
         <w:t>PRODUCT BACKLOG</w:t>
       </w:r>
-      <w:bookmarkEnd w:id="14"/>
+      <w:bookmarkEnd w:id="13"/>
     </w:p>
     <w:p>
       <w:pPr>
@@ -1864,11 +1868,19 @@
                 <w:b/>
               </w:rPr>
             </w:pPr>
+            <w:proofErr w:type="gramStart"/>
             <w:r>
               <w:rPr>
                 <w:b/>
               </w:rPr>
-              <w:t xml:space="preserve">para </w:t>
+              <w:t>para</w:t>
+            </w:r>
+            <w:proofErr w:type="gramEnd"/>
+            <w:r>
+              <w:rPr>
+                <w:b/>
+              </w:rPr>
+              <w:t xml:space="preserve"> </w:t>
             </w:r>
             <w:r>
               <w:t>elegir la más conveniente</w:t>
@@ -3681,7 +3693,12 @@
               <w:t>para</w:t>
             </w:r>
             <w:r>
-              <w:t xml:space="preserve"> que la aplicación sea utilizada en otro momento de acuerdo a mis preferencias</w:t>
+              <w:t xml:space="preserve"> que la aplicación sea utilizada en otro moment</w:t>
+            </w:r>
+            <w:bookmarkStart w:id="14" w:name="_GoBack"/>
+            <w:bookmarkEnd w:id="14"/>
+            <w:r>
+              <w:t>o de acuerdo a mis preferencias</w:t>
             </w:r>
           </w:p>
         </w:tc>
@@ -3859,12 +3876,14 @@
               <w:jc w:val="center"/>
               <w:cnfStyle w:val="000000000000" w:firstRow="0" w:lastRow="0" w:firstColumn="0" w:lastColumn="0" w:oddVBand="0" w:evenVBand="0" w:oddHBand="0" w:evenHBand="0" w:firstRowFirstColumn="0" w:firstRowLastColumn="0" w:lastRowFirstColumn="0" w:lastRowLastColumn="0"/>
             </w:pPr>
+            <w:proofErr w:type="gramStart"/>
             <w:r>
               <w:rPr>
                 <w:b/>
               </w:rPr>
               <w:t>para</w:t>
             </w:r>
+            <w:proofErr w:type="gramEnd"/>
             <w:r>
               <w:rPr>
                 <w:b/>
@@ -3954,9 +3973,9 @@
             <w:r>
               <w:rPr>
                 <w:b/>
-                <w:color w:val="05E105"/>
-              </w:rPr>
-              <w:t>REALIZADA</w:t>
+                <w:color w:val="FFC000"/>
+              </w:rPr>
+              <w:t>PENDIENTE</w:t>
             </w:r>
           </w:p>
         </w:tc>
@@ -4261,12 +4280,14 @@
               <w:jc w:val="center"/>
               <w:cnfStyle w:val="000000000000" w:firstRow="0" w:lastRow="0" w:firstColumn="0" w:lastColumn="0" w:oddVBand="0" w:evenVBand="0" w:oddHBand="0" w:evenHBand="0" w:firstRowFirstColumn="0" w:firstRowLastColumn="0" w:lastRowFirstColumn="0" w:lastRowLastColumn="0"/>
             </w:pPr>
+            <w:proofErr w:type="gramStart"/>
             <w:r>
               <w:rPr>
                 <w:b/>
               </w:rPr>
               <w:t>para</w:t>
             </w:r>
+            <w:proofErr w:type="gramEnd"/>
             <w:r>
               <w:t xml:space="preserve"> una posterior toma de decisiones.</w:t>
             </w:r>
@@ -4445,12 +4466,14 @@
               <w:jc w:val="center"/>
               <w:cnfStyle w:val="000000100000" w:firstRow="0" w:lastRow="0" w:firstColumn="0" w:lastColumn="0" w:oddVBand="0" w:evenVBand="0" w:oddHBand="1" w:evenHBand="0" w:firstRowFirstColumn="0" w:firstRowLastColumn="0" w:lastRowFirstColumn="0" w:lastRowLastColumn="0"/>
             </w:pPr>
+            <w:proofErr w:type="gramStart"/>
             <w:r>
               <w:rPr>
                 <w:b/>
               </w:rPr>
               <w:t>para</w:t>
             </w:r>
+            <w:proofErr w:type="gramEnd"/>
             <w:r>
               <w:t xml:space="preserve"> asignarlos a los usuarios </w:t>
             </w:r>
@@ -4652,12 +4675,14 @@
               <w:jc w:val="center"/>
               <w:cnfStyle w:val="000000000000" w:firstRow="0" w:lastRow="0" w:firstColumn="0" w:lastColumn="0" w:oddVBand="0" w:evenVBand="0" w:oddHBand="0" w:evenHBand="0" w:firstRowFirstColumn="0" w:firstRowLastColumn="0" w:lastRowFirstColumn="0" w:lastRowLastColumn="0"/>
             </w:pPr>
+            <w:proofErr w:type="gramStart"/>
             <w:r>
               <w:rPr>
                 <w:b/>
               </w:rPr>
               <w:t>para</w:t>
             </w:r>
+            <w:proofErr w:type="gramEnd"/>
             <w:r>
               <w:t xml:space="preserve"> acceder al sistema</w:t>
             </w:r>
@@ -4854,12 +4879,14 @@
               <w:jc w:val="center"/>
               <w:cnfStyle w:val="000000100000" w:firstRow="0" w:lastRow="0" w:firstColumn="0" w:lastColumn="0" w:oddVBand="0" w:evenVBand="0" w:oddHBand="1" w:evenHBand="0" w:firstRowFirstColumn="0" w:firstRowLastColumn="0" w:lastRowFirstColumn="0" w:lastRowLastColumn="0"/>
             </w:pPr>
+            <w:proofErr w:type="gramStart"/>
             <w:r>
               <w:rPr>
                 <w:b/>
               </w:rPr>
               <w:t>para</w:t>
             </w:r>
+            <w:proofErr w:type="gramEnd"/>
             <w:r>
               <w:t xml:space="preserve"> poder hacer modificaciones</w:t>
             </w:r>
@@ -5205,7 +5232,15 @@
               <w:cnfStyle w:val="000000100000" w:firstRow="0" w:lastRow="0" w:firstColumn="0" w:lastColumn="0" w:oddVBand="0" w:evenVBand="0" w:oddHBand="1" w:evenHBand="0" w:firstRowFirstColumn="0" w:firstRowLastColumn="0" w:lastRowFirstColumn="0" w:lastRowLastColumn="0"/>
             </w:pPr>
             <w:r>
-              <w:t>Configuración de servidor que albergara la aplicación web y el web Service.</w:t>
+              <w:t xml:space="preserve">Configuración de servidor que albergara la aplicación web y el web </w:t>
+            </w:r>
+            <w:proofErr w:type="spellStart"/>
+            <w:r>
+              <w:t>Service</w:t>
+            </w:r>
+            <w:proofErr w:type="spellEnd"/>
+            <w:r>
+              <w:t>.</w:t>
             </w:r>
           </w:p>
         </w:tc>
@@ -5565,11 +5600,19 @@
                 <w:lang w:val="es-419"/>
               </w:rPr>
             </w:pPr>
+            <w:proofErr w:type="gramStart"/>
             <w:r>
               <w:rPr>
                 <w:b/>
               </w:rPr>
-              <w:t>yo puedo</w:t>
+              <w:t>yo</w:t>
+            </w:r>
+            <w:proofErr w:type="gramEnd"/>
+            <w:r>
+              <w:rPr>
+                <w:b/>
+              </w:rPr>
+              <w:t xml:space="preserve"> puedo</w:t>
             </w:r>
             <w:r>
               <w:t xml:space="preserve"> </w:t>
@@ -9500,12 +9543,14 @@
               </w:rPr>
               <w:t>Entonces s</w:t>
             </w:r>
+            <w:proofErr w:type="spellStart"/>
             <w:r>
               <w:rPr>
                 <w:b w:val="0"/>
               </w:rPr>
               <w:t>e</w:t>
             </w:r>
+            <w:proofErr w:type="spellEnd"/>
             <w:r>
               <w:rPr>
                 <w:b w:val="0"/>
@@ -12075,7 +12120,21 @@
               <w:rPr>
                 <w:b w:val="0"/>
               </w:rPr>
-              <w:t>Como superusuario, y</w:t>
+              <w:t xml:space="preserve">Como </w:t>
+            </w:r>
+            <w:proofErr w:type="spellStart"/>
+            <w:r>
+              <w:rPr>
+                <w:b w:val="0"/>
+              </w:rPr>
+              <w:t>superusuario</w:t>
+            </w:r>
+            <w:proofErr w:type="spellEnd"/>
+            <w:r>
+              <w:rPr>
+                <w:b w:val="0"/>
+              </w:rPr>
+              <w:t>, y</w:t>
             </w:r>
             <w:r>
               <w:rPr>
@@ -13128,7 +13187,21 @@
               <w:rPr>
                 <w:b w:val="0"/>
               </w:rPr>
-              <w:t>usuario existe en el sistema, esta logueado y quiere modificar su información</w:t>
+              <w:t xml:space="preserve">usuario existe en el sistema, esta </w:t>
+            </w:r>
+            <w:proofErr w:type="spellStart"/>
+            <w:r>
+              <w:rPr>
+                <w:b w:val="0"/>
+              </w:rPr>
+              <w:t>logueado</w:t>
+            </w:r>
+            <w:proofErr w:type="spellEnd"/>
+            <w:r>
+              <w:rPr>
+                <w:b w:val="0"/>
+              </w:rPr>
+              <w:t xml:space="preserve"> y quiere modificar su información</w:t>
             </w:r>
           </w:p>
           <w:p>
@@ -13693,7 +13766,21 @@
               <w:rPr>
                 <w:b w:val="0"/>
               </w:rPr>
-              <w:t>Configuración de servidor que albergara la aplicación web y el web Service.</w:t>
+              <w:t xml:space="preserve">Configuración de servidor que albergara la aplicación web y el web </w:t>
+            </w:r>
+            <w:proofErr w:type="spellStart"/>
+            <w:r>
+              <w:rPr>
+                <w:b w:val="0"/>
+              </w:rPr>
+              <w:t>Service</w:t>
+            </w:r>
+            <w:proofErr w:type="spellEnd"/>
+            <w:r>
+              <w:rPr>
+                <w:b w:val="0"/>
+              </w:rPr>
+              <w:t>.</w:t>
             </w:r>
           </w:p>
         </w:tc>
@@ -13737,11 +13824,19 @@
               </w:rPr>
               <w:t>Dado q</w:t>
             </w:r>
-            <w:r>
-              <w:rPr>
-                <w:b w:val="0"/>
-              </w:rPr>
-              <w:t xml:space="preserve">ue la aplicación y el web </w:t>
+            <w:proofErr w:type="spellStart"/>
+            <w:r>
+              <w:rPr>
+                <w:b w:val="0"/>
+              </w:rPr>
+              <w:t>ue</w:t>
+            </w:r>
+            <w:proofErr w:type="spellEnd"/>
+            <w:r>
+              <w:rPr>
+                <w:b w:val="0"/>
+              </w:rPr>
+              <w:t xml:space="preserve"> la aplicación y el web </w:t>
             </w:r>
             <w:r>
               <w:rPr>
@@ -13750,12 +13845,28 @@
               </w:rPr>
               <w:t>s</w:t>
             </w:r>
-            <w:r>
-              <w:rPr>
-                <w:b w:val="0"/>
-              </w:rPr>
-              <w:t>ervice est</w:t>
-            </w:r>
+            <w:proofErr w:type="spellStart"/>
+            <w:r>
+              <w:rPr>
+                <w:b w:val="0"/>
+              </w:rPr>
+              <w:t>ervice</w:t>
+            </w:r>
+            <w:proofErr w:type="spellEnd"/>
+            <w:r>
+              <w:rPr>
+                <w:b w:val="0"/>
+              </w:rPr>
+              <w:t xml:space="preserve"> </w:t>
+            </w:r>
+            <w:proofErr w:type="spellStart"/>
+            <w:r>
+              <w:rPr>
+                <w:b w:val="0"/>
+              </w:rPr>
+              <w:t>est</w:t>
+            </w:r>
+            <w:proofErr w:type="spellEnd"/>
             <w:r>
               <w:rPr>
                 <w:b w:val="0"/>
@@ -13767,7 +13878,21 @@
               <w:rPr>
                 <w:b w:val="0"/>
               </w:rPr>
-              <w:t xml:space="preserve">n deployados correctamente. </w:t>
+              <w:t xml:space="preserve">n </w:t>
+            </w:r>
+            <w:proofErr w:type="spellStart"/>
+            <w:r>
+              <w:rPr>
+                <w:b w:val="0"/>
+              </w:rPr>
+              <w:t>deployados</w:t>
+            </w:r>
+            <w:proofErr w:type="spellEnd"/>
+            <w:r>
+              <w:rPr>
+                <w:b w:val="0"/>
+              </w:rPr>
+              <w:t xml:space="preserve"> correctamente. </w:t>
             </w:r>
           </w:p>
           <w:p>
@@ -13815,11 +13940,19 @@
               </w:rPr>
               <w:t>s</w:t>
             </w:r>
-            <w:r>
-              <w:rPr>
-                <w:b w:val="0"/>
-              </w:rPr>
-              <w:t xml:space="preserve">ervice debe </w:t>
+            <w:proofErr w:type="spellStart"/>
+            <w:r>
+              <w:rPr>
+                <w:b w:val="0"/>
+              </w:rPr>
+              <w:t>ervice</w:t>
+            </w:r>
+            <w:proofErr w:type="spellEnd"/>
+            <w:r>
+              <w:rPr>
+                <w:b w:val="0"/>
+              </w:rPr>
+              <w:t xml:space="preserve"> debe </w:t>
             </w:r>
             <w:r>
               <w:rPr>
@@ -16157,7 +16290,14 @@
               <w:rPr>
                 <w:u w:val="single"/>
               </w:rPr>
-              <w:t>DESCRIPCION:</w:t>
+              <w:t>DESCRIPCION</w:t>
+            </w:r>
+            <w:proofErr w:type="gramStart"/>
+            <w:r>
+              <w:rPr>
+                <w:u w:val="single"/>
+              </w:rPr>
+              <w:t>:</w:t>
             </w:r>
             <w:r>
               <w:rPr>
@@ -16170,7 +16310,15 @@
                 <w:b w:val="0"/>
                 <w:lang w:val="es-419"/>
               </w:rPr>
-              <w:t xml:space="preserve"> Como administrador, quiero filtrar las estadísticas que están siendo visualizadas</w:t>
+              <w:t xml:space="preserve"> Como</w:t>
+            </w:r>
+            <w:proofErr w:type="gramEnd"/>
+            <w:r>
+              <w:rPr>
+                <w:b w:val="0"/>
+                <w:lang w:val="es-419"/>
+              </w:rPr>
+              <w:t xml:space="preserve"> administrador, quiero filtrar las estadísticas que están siendo visualizadas</w:t>
             </w:r>
             <w:r>
               <w:rPr>
@@ -17154,6 +17302,7 @@
         <w:docPartUnique/>
       </w:docPartObj>
     </w:sdtPr>
+    <w:sdtEndPr/>
     <w:sdtContent>
       <w:p>
         <w:pPr>
@@ -17174,7 +17323,7 @@
             <w:noProof/>
             <w:lang w:val="es-ES"/>
           </w:rPr>
-          <w:t>2</w:t>
+          <w:t>6</w:t>
         </w:r>
         <w:r>
           <w:fldChar w:fldCharType="end"/>
@@ -17225,6 +17374,7 @@
       <w:dataBinding w:prefixMappings="xmlns:ns0='http://schemas.openxmlformats.org/package/2006/metadata/core-properties' xmlns:ns1='http://purl.org/dc/elements/1.1/'" w:xpath="/ns0:coreProperties[1]/ns1:subject[1]" w:storeItemID="{6C3C8BC8-F283-45AE-878A-BAB7291924A1}"/>
       <w:text/>
     </w:sdtPr>
+    <w:sdtEndPr/>
     <w:sdtContent>
       <w:p>
         <w:pPr>
@@ -19634,35 +19784,6 @@
         </w:p>
       </w:docPartBody>
     </w:docPart>
-    <w:docPart>
-      <w:docPartPr>
-        <w:name w:val="3A66395497794B20B01E6F872AB795AA"/>
-        <w:category>
-          <w:name w:val="General"/>
-          <w:gallery w:val="placeholder"/>
-        </w:category>
-        <w:types>
-          <w:type w:val="bbPlcHdr"/>
-        </w:types>
-        <w:behaviors>
-          <w:behavior w:val="content"/>
-        </w:behaviors>
-        <w:guid w:val="{C0C911B9-50B7-4544-81C5-3640FA0EB4D9}"/>
-      </w:docPartPr>
-      <w:docPartBody>
-        <w:p>
-          <w:pPr>
-            <w:pStyle w:val="3A66395497794B20B01E6F872AB795AA"/>
-          </w:pPr>
-          <w:r>
-            <w:rPr>
-              <w:lang w:val="es-ES"/>
-            </w:rPr>
-            <w:t>[Escriba aquí una descripción breve del documento. Normalmente, una descripción breve es un resumen corto del contenido del documento. Escriba aquí una descripción breve del documento. Normalmente, una descripción breve es un resumen corto del contenido del documento.]</w:t>
-          </w:r>
-        </w:p>
-      </w:docPartBody>
-    </w:docPart>
   </w:docParts>
 </w:glossaryDocument>
 </file>
@@ -19715,8 +19836,9 @@
     <w:panose1 w:val="020B0604030504040204"/>
     <w:charset w:val="00"/>
     <w:family w:val="swiss"/>
+    <w:notTrueType/>
     <w:pitch w:val="variable"/>
-    <w:sig w:usb0="E1002EFF" w:usb1="C000605B" w:usb2="00000029" w:usb3="00000000" w:csb0="000101FF" w:csb1="00000000"/>
+    <w:sig w:usb0="00000003" w:usb1="00000000" w:usb2="00000000" w:usb3="00000000" w:csb0="00000001" w:csb1="00000000"/>
   </w:font>
   <w:font w:name="Cambria">
     <w:panose1 w:val="02040503050406030204"/>
@@ -19743,7 +19865,9 @@
   </w:compat>
   <w:rsids>
     <w:rsidRoot w:val="0048518C"/>
+    <w:rsid w:val="00276442"/>
     <w:rsid w:val="0048518C"/>
+    <w:rsid w:val="00556B77"/>
   </w:rsids>
   <m:mathPr>
     <m:mathFont m:val="Cambria Math"/>
@@ -20471,7 +20595,7 @@
   <a:extraClrSchemeLst/>
   <a:extLst>
     <a:ext uri="{05A4C25C-085E-4340-85A3-A5531E510DB2}">
-      <thm15:themeFamily xmlns:thm15="http://schemas.microsoft.com/office/thememl/2012/main" xmlns="" name="Office Theme" id="{62F939B6-93AF-4DB8-9C6B-D6C7DFDC589F}" vid="{4A3C46E8-61CC-4603-A589-7422A47A8E4A}"/>
+      <thm15:themeFamily xmlns="" xmlns:thm15="http://schemas.microsoft.com/office/thememl/2012/main" name="Office Theme" id="{62F939B6-93AF-4DB8-9C6B-D6C7DFDC589F}" vid="{4A3C46E8-61CC-4603-A589-7422A47A8E4A}"/>
     </a:ext>
   </a:extLst>
 </a:theme>
@@ -20501,7 +20625,7 @@
 </file>
 
 <file path=customXml/itemProps2.xml><?xml version="1.0" encoding="utf-8"?>
-<ds:datastoreItem xmlns:ds="http://schemas.openxmlformats.org/officeDocument/2006/customXml" ds:itemID="{7CEE9B7D-82B0-417E-802D-EF6333C36D8B}">
+<ds:datastoreItem xmlns:ds="http://schemas.openxmlformats.org/officeDocument/2006/customXml" ds:itemID="{362D8ECD-8146-441D-B813-842BB6733BCE}">
   <ds:schemaRefs>
     <ds:schemaRef ds:uri="http://schemas.openxmlformats.org/officeDocument/2006/bibliography"/>
   </ds:schemaRefs>

</xml_diff>